<commit_message>
Small changes: update documentation; use NuGet version of OxyPlot; get documentation generation working (Windows only); add scrolling on main window.
</commit_message>
<xml_diff>
--- a/ApsimNG/README.docx
+++ b/ApsimNG/README.docx
@@ -184,7 +184,7 @@
       <w:r>
         <w:t xml:space="preserve"># for .NET installer from the Mono project. However, don’t use the link at </w:t>
       </w:r>
-      <w:hyperlink r:id="rId5" w:history="1">
+      <w:hyperlink r:id="rId5" w:anchor="download-win" w:history="1">
         <w:r>
           <w:rPr>
             <w:rStyle w:val="Hyperlink"/>
@@ -269,21 +269,15 @@
         <w:t>sub-</w:t>
       </w:r>
       <w:r>
-        <w:t xml:space="preserve">folder. You should add </w:t>
-      </w:r>
-      <w:r>
-        <w:t>\Program Files (x86)\</w:t>
-      </w:r>
-      <w:proofErr w:type="spellStart"/>
-      <w:r>
-        <w:t>GtkSharp</w:t>
-      </w:r>
-      <w:proofErr w:type="spellEnd"/>
-      <w:r>
-        <w:t>\2.12</w:t>
-      </w:r>
-      <w:r>
-        <w:t>\bin to your PATH environment variable</w:t>
+        <w:t>folder. You should add \Program Files (x86)\</w:t>
+      </w:r>
+      <w:proofErr w:type="spellStart"/>
+      <w:r>
+        <w:t>GtkSharp</w:t>
+      </w:r>
+      <w:proofErr w:type="spellEnd"/>
+      <w:r>
+        <w:t>\2.12\bin to your PATH environment variable</w:t>
       </w:r>
       <w:r>
         <w:t xml:space="preserve"> if you want to be able to make use of these easily</w:t>
@@ -356,7 +350,10 @@
         <w:t>, Xwt.dll</w:t>
       </w:r>
       <w:r>
-        <w:t xml:space="preserve"> and webkit-sharp.dll. I’ve put copies of these into an Assemblies sub-folder of the </w:t>
+        <w:t xml:space="preserve"> and webkit-sharp.dll. I tried to</w:t>
+      </w:r>
+      <w:r>
+        <w:t xml:space="preserve"> put copies of these into an Assemblies sub-folder of the </w:t>
       </w:r>
       <w:proofErr w:type="spellStart"/>
       <w:r>
@@ -364,7 +361,40 @@
       </w:r>
       <w:proofErr w:type="spellEnd"/>
       <w:r>
-        <w:t xml:space="preserve"> folder. The Mono.TextEditor.dll is taken from the </w:t>
+        <w:t xml:space="preserve"> folder</w:t>
+      </w:r>
+      <w:r>
+        <w:t>, but git is set up to ignore binary files</w:t>
+      </w:r>
+      <w:r>
+        <w:t>.</w:t>
+      </w:r>
+      <w:r>
+        <w:t xml:space="preserve"> </w:t>
+      </w:r>
+      <w:r>
+        <w:rPr>
+          <w:b/>
+        </w:rPr>
+        <w:t xml:space="preserve">Instead, you can download them from </w:t>
+      </w:r>
+      <w:hyperlink r:id="rId7" w:history="1">
+        <w:r>
+          <w:rPr>
+            <w:rStyle w:val="Hyperlink"/>
+            <w:b/>
+          </w:rPr>
+          <w:t>http://bob.apsim.info/Files/Assemblies.7z</w:t>
+        </w:r>
+      </w:hyperlink>
+      <w:r>
+        <w:rPr>
+          <w:b/>
+        </w:rPr>
+        <w:t>.</w:t>
+      </w:r>
+      <w:r>
+        <w:t xml:space="preserve"> The Mono.TextEditor.dll is taken from the </w:t>
       </w:r>
       <w:proofErr w:type="spellStart"/>
       <w:r>
@@ -477,7 +507,7 @@
       <w:r>
         <w:t xml:space="preserve"> Studio. Instead, I used the Glade GUI designer. I’m currently using Glade 3.8.5, available at </w:t>
       </w:r>
-      <w:hyperlink r:id="rId7" w:history="1">
+      <w:hyperlink r:id="rId8" w:history="1">
         <w:r>
           <w:rPr>
             <w:rStyle w:val="Hyperlink"/>
@@ -518,12 +548,11 @@
       </w:r>
       <w:proofErr w:type="spellEnd"/>
       <w:r>
-        <w:t xml:space="preserve"> 3 way of doing things, but isn’t supported f</w:t>
-      </w:r>
-      <w:bookmarkStart w:id="0" w:name="_GoBack"/>
-      <w:bookmarkEnd w:id="0"/>
-      <w:r>
-        <w:t xml:space="preserve">ully in </w:t>
+        <w:t xml:space="preserve"> 3 </w:t>
+      </w:r>
+      <w:r>
+        <w:lastRenderedPageBreak/>
+        <w:t xml:space="preserve">way of doing things, but isn’t supported fully in </w:t>
       </w:r>
       <w:proofErr w:type="spellStart"/>
       <w:r>
@@ -555,7 +584,6 @@
         <w:rPr>
           <w:b/>
         </w:rPr>
-        <w:lastRenderedPageBreak/>
         <w:t>Tutorials and documentation</w:t>
       </w:r>
     </w:p>
@@ -588,7 +616,7 @@
       <w:r>
         <w:t xml:space="preserve">The best detailed resource in the Mono documentation at </w:t>
       </w:r>
-      <w:hyperlink r:id="rId8" w:history="1">
+      <w:hyperlink r:id="rId9" w:history="1">
         <w:r>
           <w:rPr>
             <w:rStyle w:val="Hyperlink"/>
@@ -607,7 +635,7 @@
       <w:r>
         <w:t xml:space="preserve"> stuff is at </w:t>
       </w:r>
-      <w:hyperlink r:id="rId9" w:history="1">
+      <w:hyperlink r:id="rId10" w:history="1">
         <w:r>
           <w:rPr>
             <w:rStyle w:val="Hyperlink"/>
@@ -638,7 +666,7 @@
       <w:r>
         <w:t xml:space="preserve"> world, </w:t>
       </w:r>
-      <w:hyperlink r:id="rId10" w:history="1">
+      <w:hyperlink r:id="rId11" w:history="1">
         <w:r>
           <w:rPr>
             <w:rStyle w:val="Hyperlink"/>
@@ -657,9 +685,16 @@
       <w:r>
         <w:t xml:space="preserve"> interface elements. A few other tutorials can be accessed from </w:t>
       </w:r>
-      <w:r>
-        <w:t>http://www.mono-project.com/docs/gui/gtksharp/tutorials/</w:t>
-      </w:r>
+      <w:hyperlink r:id="rId12" w:history="1">
+        <w:r>
+          <w:rPr>
+            <w:rStyle w:val="Hyperlink"/>
+          </w:rPr>
+          <w:t>http://www.mono-project.com/docs/gui/gtksharp/tutorials/</w:t>
+        </w:r>
+      </w:hyperlink>
+      <w:bookmarkStart w:id="0" w:name="_GoBack"/>
+      <w:bookmarkEnd w:id="0"/>
     </w:p>
     <w:p>
       <w:pPr>
@@ -680,7 +715,7 @@
       <w:r>
         <w:t xml:space="preserve">, there are some very good course notes available at </w:t>
       </w:r>
-      <w:hyperlink r:id="rId11" w:history="1">
+      <w:hyperlink r:id="rId13" w:history="1">
         <w:r>
           <w:rPr>
             <w:rStyle w:val="Hyperlink"/>
@@ -781,10 +816,7 @@
     </w:p>
     <w:p>
       <w:r>
-        <w:t xml:space="preserve">Parts of my approach </w:t>
-      </w:r>
-      <w:r>
-        <w:t xml:space="preserve">to coding </w:t>
+        <w:t xml:space="preserve">Parts of my approach to coding </w:t>
       </w:r>
       <w:proofErr w:type="spellStart"/>
       <w:r>
@@ -800,10 +832,7 @@
       </w:r>
       <w:proofErr w:type="spellEnd"/>
       <w:r>
-        <w:t xml:space="preserve"> works.</w:t>
-      </w:r>
-      <w:r>
-        <w:t xml:space="preserve"> My first few forms used signal (event) handling definitions in glade, but I’ve gotten away from that, and now </w:t>
+        <w:t xml:space="preserve"> works. My first few forms used signal (event) handling definitions in glade, but I’ve gotten away from that, and now </w:t>
       </w:r>
       <w:r>
         <w:t xml:space="preserve">just </w:t>
@@ -834,6 +863,111 @@
       <w:proofErr w:type="spellEnd"/>
       <w:r>
         <w:t>, with a bit of care in setup.</w:t>
+      </w:r>
+    </w:p>
+    <w:p>
+      <w:pPr>
+        <w:keepNext/>
+        <w:rPr>
+          <w:b/>
+        </w:rPr>
+      </w:pPr>
+      <w:r>
+        <w:rPr>
+          <w:b/>
+        </w:rPr>
+        <w:t>Cross-platform t</w:t>
+      </w:r>
+      <w:r>
+        <w:rPr>
+          <w:b/>
+        </w:rPr>
+        <w:t xml:space="preserve">hings that </w:t>
+      </w:r>
+      <w:r>
+        <w:rPr>
+          <w:b/>
+        </w:rPr>
+        <w:t xml:space="preserve">just </w:t>
+      </w:r>
+      <w:r>
+        <w:rPr>
+          <w:b/>
+        </w:rPr>
+        <w:t>don’t work (yet)</w:t>
+      </w:r>
+    </w:p>
+    <w:p>
+      <w:r>
+        <w:t xml:space="preserve">There are a few Windows-specific bits of </w:t>
+      </w:r>
+      <w:proofErr w:type="spellStart"/>
+      <w:r>
+        <w:t>UserInterface</w:t>
+      </w:r>
+      <w:proofErr w:type="spellEnd"/>
+      <w:r>
+        <w:t xml:space="preserve"> that can’t be directly ported to </w:t>
+      </w:r>
+      <w:proofErr w:type="spellStart"/>
+      <w:r>
+        <w:t>ApsimNG</w:t>
+      </w:r>
+      <w:proofErr w:type="spellEnd"/>
+      <w:r>
+        <w:t xml:space="preserve">. The first is the recently added </w:t>
+      </w:r>
+      <w:proofErr w:type="spellStart"/>
+      <w:r>
+        <w:t>MapView</w:t>
+      </w:r>
+      <w:proofErr w:type="spellEnd"/>
+      <w:r>
+        <w:t xml:space="preserve">. It makes use of </w:t>
+      </w:r>
+      <w:proofErr w:type="spellStart"/>
+      <w:r>
+        <w:t>GMap.NET.Windows.Forms</w:t>
+      </w:r>
+      <w:proofErr w:type="spellEnd"/>
+      <w:r>
+        <w:t>,</w:t>
+      </w:r>
+      <w:r>
+        <w:t xml:space="preserve"> and there doesn’t </w:t>
+      </w:r>
+      <w:r>
+        <w:lastRenderedPageBreak/>
+        <w:t xml:space="preserve">appear to be a </w:t>
+      </w:r>
+      <w:proofErr w:type="spellStart"/>
+      <w:r>
+        <w:t>GtkSharp</w:t>
+      </w:r>
+      <w:proofErr w:type="spellEnd"/>
+      <w:r>
+        <w:t xml:space="preserve"> counterpart in existence. It may be possible to get the same basic functionality be using Google Maps in a browser window. </w:t>
+      </w:r>
+    </w:p>
+    <w:p>
+      <w:r>
+        <w:t xml:space="preserve">Another problem is with the generation of model documentation, which is almost, but not quite, platform-independent. The problem here is with </w:t>
+      </w:r>
+      <w:proofErr w:type="spellStart"/>
+      <w:r>
+        <w:t>PdfSharp-gdi</w:t>
+      </w:r>
+      <w:proofErr w:type="spellEnd"/>
+      <w:r>
+        <w:t xml:space="preserve">, which is tailored for use with Windows GDI+. Again, there is no </w:t>
+      </w:r>
+      <w:proofErr w:type="spellStart"/>
+      <w:r>
+        <w:t>GtkSharp</w:t>
+      </w:r>
+      <w:proofErr w:type="spellEnd"/>
+      <w:r>
+        <w:t xml:space="preserve"> counterpart. If fact, it almost works, but it tries to get and use a Windows DC to obtain font information. There may be a workaround (and it may be worth seeing what the WPF and Silverlight versions do).</w:t>
       </w:r>
     </w:p>
     <w:sectPr>

</xml_diff>

<commit_message>
Add resources for Gtk# GUI, to parallel recent additions to the Windows.Forms version. At some point, I should tidy this up so the two GUIs use the same files, rather than have separate copies.
</commit_message>
<xml_diff>
--- a/ApsimNG/README.docx
+++ b/ApsimNG/README.docx
@@ -182,38 +182,61 @@
       </w:r>
       <w:proofErr w:type="spellEnd"/>
       <w:r>
-        <w:t xml:space="preserve"># for .NET installer from the Mono project. However, don’t use the link at </w:t>
+        <w:t># for .NET installer from the Mono project.</w:t>
+      </w:r>
+      <w:r>
+        <w:rPr>
+          <w:strike/>
+        </w:rPr>
+        <w:t xml:space="preserve"> However, don’t use the link at </w:t>
       </w:r>
       <w:hyperlink r:id="rId5" w:anchor="download-win" w:history="1">
         <w:r>
           <w:rPr>
             <w:rStyle w:val="Hyperlink"/>
+            <w:strike/>
           </w:rPr>
           <w:t>http://www.mono-project.com/download/#download-win</w:t>
         </w:r>
       </w:hyperlink>
       <w:r>
+        <w:rPr>
+          <w:strike/>
+        </w:rPr>
         <w:t xml:space="preserve"> – this will give you the installer for </w:t>
       </w:r>
       <w:proofErr w:type="spellStart"/>
       <w:r>
+        <w:rPr>
+          <w:strike/>
+        </w:rPr>
         <w:t>GtkSharp</w:t>
       </w:r>
       <w:proofErr w:type="spellEnd"/>
       <w:r>
+        <w:rPr>
+          <w:strike/>
+        </w:rPr>
         <w:t xml:space="preserve"> 2.12.30, and that version has problems with in-built icons. This problem results in the file open/save dialogs not displaying folder icons for directories. Instead, I recommend using the installer for </w:t>
       </w:r>
       <w:proofErr w:type="spellStart"/>
       <w:r>
+        <w:rPr>
+          <w:strike/>
+        </w:rPr>
         <w:t>GtkSharp</w:t>
       </w:r>
       <w:proofErr w:type="spellEnd"/>
       <w:r>
+        <w:rPr>
+          <w:strike/>
+        </w:rPr>
         <w:t xml:space="preserve"> 2.12.26. </w:t>
       </w:r>
       <w:r>
         <w:rPr>
           <w:b/>
+          <w:strike/>
         </w:rPr>
         <w:t xml:space="preserve">You can get this at </w:t>
       </w:r>
@@ -222,6 +245,7 @@
           <w:rPr>
             <w:rStyle w:val="Hyperlink"/>
             <w:b/>
+            <w:strike/>
           </w:rPr>
           <w:t>http://download.xamarin.com/GTKforWindows/Windows/gtk-sharp-2.12.26.msi</w:t>
         </w:r>
@@ -229,11 +253,100 @@
       <w:r>
         <w:rPr>
           <w:b/>
-        </w:rPr>
-        <w:t xml:space="preserve">. </w:t>
-      </w:r>
-      <w:r>
-        <w:t>Run this installer, and it will install a lot of stuff in (by default) \Program Files (x86)\</w:t>
+          <w:strike/>
+        </w:rPr>
+        <w:t>.</w:t>
+      </w:r>
+      <w:r>
+        <w:rPr>
+          <w:b/>
+        </w:rPr>
+        <w:t xml:space="preserve"> </w:t>
+      </w:r>
+      <w:r>
+        <w:rPr>
+          <w:b/>
+          <w:color w:val="FF0000"/>
+        </w:rPr>
+        <w:t xml:space="preserve">Update: </w:t>
+      </w:r>
+      <w:r>
+        <w:rPr>
+          <w:color w:val="FF0000"/>
+        </w:rPr>
+        <w:t>a newer installer for Mono on Windows (Mono version 4.4.0) includes a</w:t>
+      </w:r>
+      <w:r>
+        <w:rPr>
+          <w:color w:val="FF0000"/>
+        </w:rPr>
+        <w:t>n</w:t>
+      </w:r>
+      <w:r>
+        <w:rPr>
+          <w:color w:val="FF0000"/>
+        </w:rPr>
+        <w:t xml:space="preserve"> updated </w:t>
+      </w:r>
+      <w:proofErr w:type="spellStart"/>
+      <w:r>
+        <w:rPr>
+          <w:color w:val="FF0000"/>
+        </w:rPr>
+        <w:t>GtkSha</w:t>
+      </w:r>
+      <w:r>
+        <w:rPr>
+          <w:color w:val="FF0000"/>
+        </w:rPr>
+        <w:t>rp</w:t>
+      </w:r>
+      <w:proofErr w:type="spellEnd"/>
+      <w:r>
+        <w:rPr>
+          <w:color w:val="FF0000"/>
+        </w:rPr>
+        <w:t xml:space="preserve"> (version 2.12.38) which handles the icons</w:t>
+      </w:r>
+      <w:r>
+        <w:rPr>
+          <w:color w:val="FF0000"/>
+        </w:rPr>
+        <w:t xml:space="preserve"> correctly.</w:t>
+      </w:r>
+      <w:r>
+        <w:rPr>
+          <w:color w:val="FF0000"/>
+        </w:rPr>
+        <w:t xml:space="preserve"> It’s now OK to use the installers at </w:t>
+      </w:r>
+      <w:hyperlink r:id="rId7" w:history="1">
+        <w:r>
+          <w:rPr>
+            <w:rStyle w:val="Hyperlink"/>
+          </w:rPr>
+          <w:t>http://www.mono-project.com/download/</w:t>
+        </w:r>
+      </w:hyperlink>
+      <w:r>
+        <w:rPr>
+          <w:color w:val="FF0000"/>
+        </w:rPr>
+        <w:t>.</w:t>
+      </w:r>
+      <w:r>
+        <w:rPr>
+          <w:color w:val="FF0000"/>
+        </w:rPr>
+        <w:t xml:space="preserve"> </w:t>
+      </w:r>
+      <w:r>
+        <w:t>Run this</w:t>
+      </w:r>
+      <w:bookmarkStart w:id="0" w:name="_GoBack"/>
+      <w:bookmarkEnd w:id="0"/>
+      <w:r>
+        <w:t xml:space="preserve"> installer, and it will install a lot of stuff in (by default) \Program Files (x86)\</w:t>
       </w:r>
       <w:proofErr w:type="spellStart"/>
       <w:r>
@@ -378,7 +491,7 @@
         </w:rPr>
         <w:t xml:space="preserve">Instead, you can download them from </w:t>
       </w:r>
-      <w:hyperlink r:id="rId7" w:history="1">
+      <w:hyperlink r:id="rId8" w:history="1">
         <w:r>
           <w:rPr>
             <w:rStyle w:val="Hyperlink"/>
@@ -507,7 +620,7 @@
       <w:r>
         <w:t xml:space="preserve"> Studio. Instead, I used the Glade GUI designer. I’m currently using Glade 3.8.5, available at </w:t>
       </w:r>
-      <w:hyperlink r:id="rId8" w:history="1">
+      <w:hyperlink r:id="rId9" w:history="1">
         <w:r>
           <w:rPr>
             <w:rStyle w:val="Hyperlink"/>
@@ -516,7 +629,11 @@
         </w:r>
       </w:hyperlink>
       <w:r>
-        <w:t xml:space="preserve">. Windows (well, Windows 7 at least) is quirky about allowing you to run glade. If a binary is named “glade-3.exe” you get an annoying message box each time you run it. Change the name to just “glade.exe” and the message goes away. I can’t explain why this is so; ask Microsoft. Anyway, Glade allows forms to be saved in two slightly different formats: either </w:t>
+        <w:t xml:space="preserve">. Windows (well, Windows 7 at least) is quirky about allowing you to run glade. If a binary is named “glade-3.exe” you get an annoying message box each time you run it. Change the name to just “glade.exe” </w:t>
+      </w:r>
+      <w:r>
+        <w:lastRenderedPageBreak/>
+        <w:t xml:space="preserve">and the message goes away. I can’t explain why this is so; ask Microsoft. Anyway, Glade allows forms to be saved in two slightly different formats: either </w:t>
       </w:r>
       <w:proofErr w:type="spellStart"/>
       <w:r>
@@ -548,11 +665,7 @@
       </w:r>
       <w:proofErr w:type="spellEnd"/>
       <w:r>
-        <w:t xml:space="preserve"> 3 </w:t>
-      </w:r>
-      <w:r>
-        <w:lastRenderedPageBreak/>
-        <w:t xml:space="preserve">way of doing things, but isn’t supported fully in </w:t>
+        <w:t xml:space="preserve"> 3 way of doing things, but isn’t supported fully in </w:t>
       </w:r>
       <w:proofErr w:type="spellStart"/>
       <w:r>
@@ -616,7 +729,7 @@
       <w:r>
         <w:t xml:space="preserve">The best detailed resource in the Mono documentation at </w:t>
       </w:r>
-      <w:hyperlink r:id="rId9" w:history="1">
+      <w:hyperlink r:id="rId10" w:history="1">
         <w:r>
           <w:rPr>
             <w:rStyle w:val="Hyperlink"/>
@@ -635,7 +748,7 @@
       <w:r>
         <w:t xml:space="preserve"> stuff is at </w:t>
       </w:r>
-      <w:hyperlink r:id="rId10" w:history="1">
+      <w:hyperlink r:id="rId11" w:history="1">
         <w:r>
           <w:rPr>
             <w:rStyle w:val="Hyperlink"/>
@@ -666,7 +779,7 @@
       <w:r>
         <w:t xml:space="preserve"> world, </w:t>
       </w:r>
-      <w:hyperlink r:id="rId11" w:history="1">
+      <w:hyperlink r:id="rId12" w:history="1">
         <w:r>
           <w:rPr>
             <w:rStyle w:val="Hyperlink"/>
@@ -685,7 +798,7 @@
       <w:r>
         <w:t xml:space="preserve"> interface elements. A few other tutorials can be accessed from </w:t>
       </w:r>
-      <w:hyperlink r:id="rId12" w:history="1">
+      <w:hyperlink r:id="rId13" w:history="1">
         <w:r>
           <w:rPr>
             <w:rStyle w:val="Hyperlink"/>
@@ -693,8 +806,6 @@
           <w:t>http://www.mono-project.com/docs/gui/gtksharp/tutorials/</w:t>
         </w:r>
       </w:hyperlink>
-      <w:bookmarkStart w:id="0" w:name="_GoBack"/>
-      <w:bookmarkEnd w:id="0"/>
     </w:p>
     <w:p>
       <w:pPr>
@@ -715,7 +826,7 @@
       <w:r>
         <w:t xml:space="preserve">, there are some very good course notes available at </w:t>
       </w:r>
-      <w:hyperlink r:id="rId13" w:history="1">
+      <w:hyperlink r:id="rId14" w:history="1">
         <w:r>
           <w:rPr>
             <w:rStyle w:val="Hyperlink"/>
@@ -876,6 +987,7 @@
         <w:rPr>
           <w:b/>
         </w:rPr>
+        <w:lastRenderedPageBreak/>
         <w:t>Cross-platform t</w:t>
       </w:r>
       <w:r>
@@ -934,11 +1046,7 @@
         <w:t>,</w:t>
       </w:r>
       <w:r>
-        <w:t xml:space="preserve"> and there doesn’t </w:t>
-      </w:r>
-      <w:r>
-        <w:lastRenderedPageBreak/>
-        <w:t xml:space="preserve">appear to be a </w:t>
+        <w:t xml:space="preserve"> and there doesn’t appear to be a </w:t>
       </w:r>
       <w:proofErr w:type="spellStart"/>
       <w:r>

</xml_diff>